<commit_message>
chore: update contract documents for consistency and compliance with latest standards
</commit_message>
<xml_diff>
--- a/apps/api/static/contracts/CONTRATO DETERMINADO.docx
+++ b/apps/api/static/contracts/CONTRATO DETERMINADO.docx
@@ -2197,52 +2197,6 @@
       <w:pPr>
         <w:pStyle w:val="NoSpacing"/>
         <w:jc w:val="both"/>
-        <w:rPr>
-          <w:rFonts w:cs="Calibri" w:cstheme="minorHAnsi"/>
-          <w:b/>
-          <w:b/>
-          <w:sz w:val="16"/>
-          <w:szCs w:val="16"/>
-          <w:lang w:val="es-MX"/>
-        </w:rPr>
-      </w:pPr>
-      <w:r>
-        <w:rPr>
-          <w:rFonts w:cs="Calibri" w:cstheme="minorHAnsi"/>
-          <w:b/>
-          <w:sz w:val="16"/>
-          <w:szCs w:val="16"/>
-          <w:lang w:val="es-MX"/>
-        </w:rPr>
-      </w:r>
-    </w:p>
-    <w:p>
-      <w:pPr>
-        <w:pStyle w:val="Normal"/>
-        <w:spacing w:lineRule="exact" w:line="240" w:before="0" w:after="120"/>
-        <w:rPr>
-          <w:rFonts w:cs="Calibri" w:cstheme="minorHAnsi"/>
-          <w:b/>
-          <w:b/>
-          <w:sz w:val="16"/>
-          <w:szCs w:val="16"/>
-          <w:lang w:val="es-MX"/>
-        </w:rPr>
-      </w:pPr>
-      <w:r>
-        <w:rPr>
-          <w:rFonts w:cs="Calibri" w:cstheme="minorHAnsi"/>
-          <w:b/>
-          <w:sz w:val="16"/>
-          <w:szCs w:val="16"/>
-          <w:lang w:val="es-MX"/>
-        </w:rPr>
-      </w:r>
-    </w:p>
-    <w:p>
-      <w:pPr>
-        <w:pStyle w:val="Normal"/>
-        <w:spacing w:lineRule="exact" w:line="240" w:before="0" w:after="120"/>
         <w:rPr>
           <w:rFonts w:cs="Calibri" w:cstheme="minorHAnsi"/>
           <w:b/>
@@ -2805,11 +2759,24 @@
         </w:sectPr>
       </w:pPr>
     </w:p>
+    <w:p>
+      <w:pPr>
+        <w:pStyle w:val="Normal"/>
+        <w:widowControl/>
+        <w:suppressAutoHyphens w:val="true"/>
+        <w:bidi w:val="0"/>
+        <w:spacing w:lineRule="auto" w:line="259" w:before="0" w:after="160"/>
+        <w:jc w:val="left"/>
+        <w:rPr/>
+      </w:pPr>
+      <w:r>
+        <w:rPr/>
+      </w:r>
+    </w:p>
     <w:sectPr>
       <w:type w:val="continuous"/>
       <w:pgSz w:w="12240" w:h="15840"/>
       <w:pgMar w:left="1440" w:right="1440" w:gutter="0" w:header="720" w:top="1440" w:footer="0" w:bottom="1440"/>
-      <w:pgNumType w:fmt="decimal"/>
       <w:formProt w:val="false"/>
       <w:textDirection w:val="lrTb"/>
       <w:docGrid w:type="default" w:linePitch="360" w:charSpace="8192"/>

</xml_diff>

<commit_message>
chore: update contract documents for improved compliance and consistency
</commit_message>
<xml_diff>
--- a/apps/api/static/contracts/CONTRATO DETERMINADO.docx
+++ b/apps/api/static/contracts/CONTRATO DETERMINADO.docx
@@ -2082,259 +2082,6 @@
       <w:pPr>
         <w:pStyle w:val="NoSpacing"/>
         <w:jc w:val="both"/>
-        <w:rPr>
-          <w:rFonts w:cs="Calibri" w:cstheme="minorHAnsi"/>
-          <w:b/>
-          <w:b/>
-          <w:sz w:val="16"/>
-          <w:szCs w:val="16"/>
-          <w:lang w:val="es-MX"/>
-        </w:rPr>
-      </w:pPr>
-      <w:r>
-        <w:rPr>
-          <w:rFonts w:cs="Calibri" w:cstheme="minorHAnsi"/>
-          <w:b/>
-          <w:sz w:val="16"/>
-          <w:szCs w:val="16"/>
-          <w:lang w:val="es-MX"/>
-        </w:rPr>
-      </w:r>
-    </w:p>
-    <w:p>
-      <w:pPr>
-        <w:pStyle w:val="NoSpacing"/>
-        <w:jc w:val="both"/>
-        <w:rPr>
-          <w:rFonts w:cs="Calibri" w:cstheme="minorHAnsi"/>
-          <w:b/>
-          <w:b/>
-          <w:sz w:val="16"/>
-          <w:szCs w:val="16"/>
-          <w:lang w:val="es-MX"/>
-        </w:rPr>
-      </w:pPr>
-      <w:r>
-        <w:rPr>
-          <w:rFonts w:cs="Calibri" w:cstheme="minorHAnsi"/>
-          <w:b/>
-          <w:sz w:val="16"/>
-          <w:szCs w:val="16"/>
-          <w:lang w:val="es-MX"/>
-        </w:rPr>
-      </w:r>
-    </w:p>
-    <w:p>
-      <w:pPr>
-        <w:pStyle w:val="NoSpacing"/>
-        <w:jc w:val="both"/>
-        <w:rPr>
-          <w:rFonts w:cs="Calibri" w:cstheme="minorHAnsi"/>
-          <w:b/>
-          <w:b/>
-          <w:sz w:val="16"/>
-          <w:szCs w:val="16"/>
-          <w:lang w:val="es-MX"/>
-        </w:rPr>
-      </w:pPr>
-      <w:r>
-        <w:rPr>
-          <w:rFonts w:cs="Calibri" w:cstheme="minorHAnsi"/>
-          <w:b/>
-          <w:sz w:val="16"/>
-          <w:szCs w:val="16"/>
-          <w:lang w:val="es-MX"/>
-        </w:rPr>
-      </w:r>
-    </w:p>
-    <w:p>
-      <w:pPr>
-        <w:pStyle w:val="NoSpacing"/>
-        <w:jc w:val="both"/>
-        <w:rPr>
-          <w:rFonts w:cs="Calibri" w:cstheme="minorHAnsi"/>
-          <w:b/>
-          <w:b/>
-          <w:sz w:val="16"/>
-          <w:szCs w:val="16"/>
-          <w:lang w:val="es-MX"/>
-        </w:rPr>
-      </w:pPr>
-      <w:r>
-        <w:rPr>
-          <w:rFonts w:cs="Calibri" w:cstheme="minorHAnsi"/>
-          <w:b/>
-          <w:sz w:val="16"/>
-          <w:szCs w:val="16"/>
-          <w:lang w:val="es-MX"/>
-        </w:rPr>
-      </w:r>
-    </w:p>
-    <w:p>
-      <w:pPr>
-        <w:pStyle w:val="NoSpacing"/>
-        <w:jc w:val="both"/>
-        <w:rPr>
-          <w:rFonts w:cs="Calibri" w:cstheme="minorHAnsi"/>
-          <w:b/>
-          <w:b/>
-          <w:sz w:val="16"/>
-          <w:szCs w:val="16"/>
-          <w:lang w:val="es-MX"/>
-        </w:rPr>
-      </w:pPr>
-      <w:r>
-        <w:rPr>
-          <w:rFonts w:cs="Calibri" w:cstheme="minorHAnsi"/>
-          <w:b/>
-          <w:sz w:val="16"/>
-          <w:szCs w:val="16"/>
-          <w:lang w:val="es-MX"/>
-        </w:rPr>
-      </w:r>
-    </w:p>
-    <w:p>
-      <w:pPr>
-        <w:pStyle w:val="NoSpacing"/>
-        <w:jc w:val="both"/>
-        <w:rPr>
-          <w:rFonts w:cs="Calibri" w:cstheme="minorHAnsi"/>
-          <w:b/>
-          <w:b/>
-          <w:sz w:val="16"/>
-          <w:szCs w:val="16"/>
-          <w:lang w:val="es-MX"/>
-        </w:rPr>
-      </w:pPr>
-      <w:r>
-        <w:rPr>
-          <w:rFonts w:cs="Calibri" w:cstheme="minorHAnsi"/>
-          <w:b/>
-          <w:sz w:val="16"/>
-          <w:szCs w:val="16"/>
-          <w:lang w:val="es-MX"/>
-        </w:rPr>
-      </w:r>
-    </w:p>
-    <w:p>
-      <w:pPr>
-        <w:pStyle w:val="Normal"/>
-        <w:spacing w:lineRule="exact" w:line="240" w:before="0" w:after="120"/>
-        <w:rPr>
-          <w:rFonts w:cs="Calibri" w:cstheme="minorHAnsi"/>
-          <w:b/>
-          <w:b/>
-          <w:sz w:val="16"/>
-          <w:szCs w:val="16"/>
-          <w:lang w:val="es-MX"/>
-        </w:rPr>
-      </w:pPr>
-      <w:r>
-        <w:rPr>
-          <w:rFonts w:cs="Calibri" w:cstheme="minorHAnsi"/>
-          <w:b/>
-          <w:sz w:val="16"/>
-          <w:szCs w:val="16"/>
-          <w:lang w:val="es-MX"/>
-        </w:rPr>
-      </w:r>
-    </w:p>
-    <w:p>
-      <w:pPr>
-        <w:pStyle w:val="Normal"/>
-        <w:spacing w:lineRule="exact" w:line="240" w:before="0" w:after="120"/>
-        <w:rPr>
-          <w:rFonts w:cs="Calibri" w:cstheme="minorHAnsi"/>
-          <w:b/>
-          <w:b/>
-          <w:sz w:val="16"/>
-          <w:szCs w:val="16"/>
-          <w:lang w:val="es-MX"/>
-        </w:rPr>
-      </w:pPr>
-      <w:r>
-        <w:rPr>
-          <w:rFonts w:cs="Calibri" w:cstheme="minorHAnsi"/>
-          <w:b/>
-          <w:sz w:val="16"/>
-          <w:szCs w:val="16"/>
-          <w:lang w:val="es-MX"/>
-        </w:rPr>
-      </w:r>
-    </w:p>
-    <w:p>
-      <w:pPr>
-        <w:pStyle w:val="Normal"/>
-        <w:spacing w:lineRule="exact" w:line="240" w:before="0" w:after="120"/>
-        <w:rPr>
-          <w:rFonts w:cs="Calibri" w:cstheme="minorHAnsi"/>
-          <w:b/>
-          <w:b/>
-          <w:sz w:val="16"/>
-          <w:szCs w:val="16"/>
-          <w:lang w:val="es-MX"/>
-        </w:rPr>
-      </w:pPr>
-      <w:r>
-        <w:rPr>
-          <w:rFonts w:cs="Calibri" w:cstheme="minorHAnsi"/>
-          <w:b/>
-          <w:sz w:val="16"/>
-          <w:szCs w:val="16"/>
-          <w:lang w:val="es-MX"/>
-        </w:rPr>
-      </w:r>
-    </w:p>
-    <w:p>
-      <w:pPr>
-        <w:pStyle w:val="Normal"/>
-        <w:spacing w:lineRule="exact" w:line="240" w:before="0" w:after="120"/>
-        <w:rPr>
-          <w:rFonts w:cs="Calibri" w:cstheme="minorHAnsi"/>
-          <w:b/>
-          <w:b/>
-          <w:sz w:val="16"/>
-          <w:szCs w:val="16"/>
-          <w:lang w:val="es-MX"/>
-        </w:rPr>
-      </w:pPr>
-      <w:r>
-        <w:rPr>
-          <w:rFonts w:cs="Calibri" w:cstheme="minorHAnsi"/>
-          <w:b/>
-          <w:sz w:val="16"/>
-          <w:szCs w:val="16"/>
-          <w:lang w:val="es-MX"/>
-        </w:rPr>
-      </w:r>
-    </w:p>
-    <w:p>
-      <w:pPr>
-        <w:pStyle w:val="Normal"/>
-        <w:spacing w:lineRule="exact" w:line="240" w:before="0" w:after="120"/>
-        <w:rPr>
-          <w:rFonts w:cs="Calibri" w:cstheme="minorHAnsi"/>
-          <w:b/>
-          <w:b/>
-          <w:sz w:val="16"/>
-          <w:szCs w:val="16"/>
-          <w:lang w:val="es-MX"/>
-        </w:rPr>
-      </w:pPr>
-      <w:r>
-        <w:rPr>
-          <w:rFonts w:cs="Calibri" w:cstheme="minorHAnsi"/>
-          <w:b/>
-          <w:sz w:val="16"/>
-          <w:szCs w:val="16"/>
-          <w:lang w:val="es-MX"/>
-        </w:rPr>
-      </w:r>
-    </w:p>
-    <w:p>
-      <w:pPr>
-        <w:pStyle w:val="Normal"/>
-        <w:spacing w:lineRule="exact" w:line="240" w:before="0" w:after="120"/>
         <w:rPr>
           <w:rFonts w:cs="Calibri" w:cstheme="minorHAnsi"/>
           <w:b/>

</xml_diff>